<commit_message>
added modified file into new branch
</commit_message>
<xml_diff>
--- a/SecondTestFile.docx
+++ b/SecondTestFile.docx
@@ -43,6 +43,24 @@
           <w:lang w:val="en-US"/>
         </w:rPr>
         <w:t xml:space="preserve"> Added a new file</w:t>
+      </w:r>
+      <w:r>
+        <w:rPr>
+          <w:lang w:val="en-US"/>
+        </w:rPr>
+        <w:t xml:space="preserve"> -</w:t>
+      </w:r>
+      <w:r>
+        <w:rPr>
+          <w:lang w:val="en-US"/>
+        </w:rPr>
+        <w:sym w:font="Wingdings" w:char="F0E0"/>
+      </w:r>
+      <w:r>
+        <w:rPr>
+          <w:lang w:val="en-US"/>
+        </w:rPr>
+        <w:t>Branch changes</w:t>
       </w:r>
     </w:p>
     <w:sectPr>

</xml_diff>